<commit_message>
add inner_num, change templates
</commit_message>
<xml_diff>
--- a/project/staticfiles/docx_templates/apellyacionnaya_zhaloba_(kratkaya).docx
+++ b/project/staticfiles/docx_templates/apellyacionnaya_zhaloba_(kratkaya).docx
@@ -8,385 +8,412 @@
         <w:spacing w:line="240" w:lineRule="auto"/>
         <w:rPr>
           <w:rFonts w:ascii="Times New Roman" w:cs="Times New Roman" w:eastAsia="Times New Roman" w:hAnsi="Times New Roman"/>
+        </w:rPr>
+      </w:pPr>
+      <w:r>
+        <w:rPr>
+          <w:rFonts w:ascii="Times New Roman" w:cs="Times New Roman" w:eastAsia="Times New Roman" w:hAnsi="Times New Roman"/>
+          <w:rtl w:val="0"/>
+        </w:rPr>
+        <w:t xml:space="preserve">{{legalcase_num}}</w:t>
+      </w:r>
+      <w:r>
+        <w:rPr>
+          <w:rtl w:val="0"/>
+        </w:rPr>
+      </w:r>
+    </w:p>
+    <w:p>
+      <w:pPr>
+        <w:spacing w:line="240" w:lineRule="auto"/>
+        <w:ind w:left="4110.236220472441" w:firstLine="0"/>
+        <w:rPr>
+          <w:rFonts w:ascii="Times New Roman" w:cs="Times New Roman" w:eastAsia="Times New Roman" w:hAnsi="Times New Roman"/>
+          <w:b w:val="1"/>
+          <w:highlight w:val="yellow"/>
+        </w:rPr>
+      </w:pPr>
+      <w:r>
+        <w:rPr>
+          <w:rFonts w:ascii="Times New Roman" w:cs="Times New Roman" w:eastAsia="Times New Roman" w:hAnsi="Times New Roman"/>
+          <w:b w:val="1"/>
+          <w:rtl w:val="0"/>
+        </w:rPr>
+        <w:t xml:space="preserve">В </w:t>
+      </w:r>
+      <w:r>
+        <w:rPr>
+          <w:rFonts w:ascii="Times New Roman" w:cs="Times New Roman" w:eastAsia="Times New Roman" w:hAnsi="Times New Roman"/>
+          <w:rtl w:val="0"/>
+        </w:rPr>
+        <w:t xml:space="preserve">{{ap_court_name}}</w:t>
+      </w:r>
+      <w:r>
+        <w:rPr>
+          <w:rtl w:val="0"/>
+        </w:rPr>
+      </w:r>
+    </w:p>
+    <w:p>
+      <w:pPr>
+        <w:spacing w:line="240" w:lineRule="auto"/>
+        <w:ind w:left="4110.236220472441" w:firstLine="0"/>
+        <w:rPr>
+          <w:rFonts w:ascii="Times New Roman" w:cs="Times New Roman" w:eastAsia="Times New Roman" w:hAnsi="Times New Roman"/>
+          <w:highlight w:val="yellow"/>
+        </w:rPr>
+      </w:pPr>
+      <w:r>
+        <w:rPr>
+          <w:rFonts w:ascii="Times New Roman" w:cs="Times New Roman" w:eastAsia="Times New Roman" w:hAnsi="Times New Roman"/>
+          <w:rtl w:val="0"/>
+        </w:rPr>
+        <w:t xml:space="preserve">{{ap_court_index}}, {{ap_court_address}}</w:t>
+      </w:r>
+      <w:r>
+        <w:rPr>
+          <w:rtl w:val="0"/>
+        </w:rPr>
+      </w:r>
+    </w:p>
+    <w:p>
+      <w:pPr>
+        <w:spacing w:line="240" w:lineRule="auto"/>
+        <w:rPr>
+          <w:rFonts w:ascii="Times New Roman" w:cs="Times New Roman" w:eastAsia="Times New Roman" w:hAnsi="Times New Roman"/>
+          <w:b w:val="1"/>
+        </w:rPr>
+      </w:pPr>
+      <w:r>
+        <w:rPr>
+          <w:rtl w:val="0"/>
+        </w:rPr>
+      </w:r>
+    </w:p>
+    <w:p>
+      <w:pPr>
+        <w:spacing w:line="240" w:lineRule="auto"/>
+        <w:ind w:left="4110.236220472441" w:firstLine="0"/>
+        <w:rPr>
+          <w:rFonts w:ascii="Times New Roman" w:cs="Times New Roman" w:eastAsia="Times New Roman" w:hAnsi="Times New Roman"/>
+        </w:rPr>
+      </w:pPr>
+      <w:r>
+        <w:rPr>
+          <w:rFonts w:ascii="Times New Roman" w:cs="Times New Roman" w:eastAsia="Times New Roman" w:hAnsi="Times New Roman"/>
+          <w:b w:val="1"/>
+          <w:rtl w:val="0"/>
+        </w:rPr>
+        <w:t xml:space="preserve">Через {{court_name}}</w:t>
+      </w:r>
+      <w:r>
+        <w:rPr>
+          <w:rtl w:val="0"/>
+        </w:rPr>
+      </w:r>
+    </w:p>
+    <w:p>
+      <w:pPr>
+        <w:spacing w:line="240" w:lineRule="auto"/>
+        <w:ind w:left="4110.236220472441" w:firstLine="0"/>
+        <w:rPr>
+          <w:rFonts w:ascii="Times New Roman" w:cs="Times New Roman" w:eastAsia="Times New Roman" w:hAnsi="Times New Roman"/>
+        </w:rPr>
+      </w:pPr>
+      <w:r>
+        <w:rPr>
+          <w:rFonts w:ascii="Times New Roman" w:cs="Times New Roman" w:eastAsia="Times New Roman" w:hAnsi="Times New Roman"/>
+          <w:rtl w:val="0"/>
+        </w:rPr>
+        <w:t xml:space="preserve">{{court_index}}, {{court_address}} </w:t>
+      </w:r>
+    </w:p>
+    <w:p>
+      <w:pPr>
+        <w:spacing w:line="240" w:lineRule="auto"/>
+        <w:ind w:left="4110.236220472441" w:firstLine="0"/>
+        <w:rPr>
+          <w:rFonts w:ascii="Times New Roman" w:cs="Times New Roman" w:eastAsia="Times New Roman" w:hAnsi="Times New Roman"/>
+          <w:b w:val="1"/>
+        </w:rPr>
+      </w:pPr>
+      <w:r>
+        <w:rPr>
+          <w:rtl w:val="0"/>
+        </w:rPr>
+      </w:r>
+    </w:p>
+    <w:p>
+      <w:pPr>
+        <w:spacing w:line="240" w:lineRule="auto"/>
+        <w:ind w:left="4110.236220472441" w:firstLine="0"/>
+        <w:rPr>
+          <w:rFonts w:ascii="Times New Roman" w:cs="Times New Roman" w:eastAsia="Times New Roman" w:hAnsi="Times New Roman"/>
+        </w:rPr>
+      </w:pPr>
+      <w:r>
+        <w:rPr>
+          <w:rFonts w:ascii="Times New Roman" w:cs="Times New Roman" w:eastAsia="Times New Roman" w:hAnsi="Times New Roman"/>
+          <w:b w:val="1"/>
+          <w:rtl w:val="0"/>
+        </w:rPr>
+        <w:t xml:space="preserve">Истец:</w:t>
+      </w:r>
+      <w:r>
+        <w:rPr>
+          <w:rFonts w:ascii="Times New Roman" w:cs="Times New Roman" w:eastAsia="Times New Roman" w:hAnsi="Times New Roman"/>
+          <w:rtl w:val="0"/>
+        </w:rPr>
+        <w:t xml:space="preserve"> ООО “Альянс-А”</w:t>
+      </w:r>
+    </w:p>
+    <w:p>
+      <w:pPr>
+        <w:spacing w:line="240" w:lineRule="auto"/>
+        <w:ind w:left="4110.236220472441" w:firstLine="0"/>
+        <w:rPr>
+          <w:rFonts w:ascii="Times New Roman" w:cs="Times New Roman" w:eastAsia="Times New Roman" w:hAnsi="Times New Roman"/>
+        </w:rPr>
+      </w:pPr>
+      <w:r>
+        <w:rPr>
+          <w:rFonts w:ascii="Times New Roman" w:cs="Times New Roman" w:eastAsia="Times New Roman" w:hAnsi="Times New Roman"/>
+          <w:rtl w:val="0"/>
+        </w:rPr>
+        <w:t xml:space="preserve">ИНН: 3661068613, ОГРН: 1153668061106</w:t>
+      </w:r>
+    </w:p>
+    <w:p>
+      <w:pPr>
+        <w:spacing w:line="240" w:lineRule="auto"/>
+        <w:ind w:left="4110.236220472441" w:firstLine="0"/>
+        <w:rPr>
+          <w:rFonts w:ascii="Times New Roman" w:cs="Times New Roman" w:eastAsia="Times New Roman" w:hAnsi="Times New Roman"/>
+        </w:rPr>
+      </w:pPr>
+      <w:r>
+        <w:rPr>
+          <w:rFonts w:ascii="Times New Roman" w:cs="Times New Roman" w:eastAsia="Times New Roman" w:hAnsi="Times New Roman"/>
+          <w:rtl w:val="0"/>
+        </w:rPr>
+        <w:t xml:space="preserve">Адрес: 394036, РОССИЯ, ВОРОНЕЖСКАЯ ОБЛ., ГОРОД ВОРОНЕЖ Г.О., ВОРОНЕЖ Г., ЧЕРНЫШЕВСКОГО УЛ., Д. 42, ОФИС 5, ПОМЕЩ. 1/6.</w:t>
+      </w:r>
+    </w:p>
+    <w:p>
+      <w:pPr>
+        <w:spacing w:line="276" w:lineRule="auto"/>
+        <w:ind w:left="4110.236220472441" w:firstLine="0"/>
+        <w:rPr>
+          <w:rFonts w:ascii="Times New Roman" w:cs="Times New Roman" w:eastAsia="Times New Roman" w:hAnsi="Times New Roman"/>
+        </w:rPr>
+      </w:pPr>
+      <w:r>
+        <w:rPr>
+          <w:rFonts w:ascii="Times New Roman" w:cs="Times New Roman" w:eastAsia="Times New Roman" w:hAnsi="Times New Roman"/>
+          <w:b w:val="1"/>
+          <w:rtl w:val="0"/>
+        </w:rPr>
+        <w:t xml:space="preserve">Представитель истца: </w:t>
+      </w:r>
+      <w:r>
+        <w:rPr>
+          <w:rFonts w:ascii="Times New Roman" w:cs="Times New Roman" w:eastAsia="Times New Roman" w:hAnsi="Times New Roman"/>
+          <w:rtl w:val="0"/>
+        </w:rPr>
+        <w:t xml:space="preserve">{{</w:t>
+      </w:r>
+      <w:r>
+        <w:rPr>
+          <w:rFonts w:ascii="Times New Roman" w:cs="Times New Roman" w:eastAsia="Times New Roman" w:hAnsi="Times New Roman"/>
+          <w:highlight w:val="white"/>
+          <w:rtl w:val="0"/>
+        </w:rPr>
+        <w:t xml:space="preserve">lawyer_fullname</w:t>
+      </w:r>
+      <w:r>
+        <w:rPr>
+          <w:rFonts w:ascii="Times New Roman" w:cs="Times New Roman" w:eastAsia="Times New Roman" w:hAnsi="Times New Roman"/>
+          <w:rtl w:val="0"/>
+        </w:rPr>
+        <w:t xml:space="preserve">}}, e-mail: {{</w:t>
+      </w:r>
+      <w:r>
+        <w:rPr>
+          <w:rFonts w:ascii="Times New Roman" w:cs="Times New Roman" w:eastAsia="Times New Roman" w:hAnsi="Times New Roman"/>
+          <w:highlight w:val="white"/>
+          <w:rtl w:val="0"/>
+        </w:rPr>
+        <w:t xml:space="preserve">lawyer_email</w:t>
+      </w:r>
+      <w:r>
+        <w:rPr>
+          <w:rFonts w:ascii="Times New Roman" w:cs="Times New Roman" w:eastAsia="Times New Roman" w:hAnsi="Times New Roman"/>
+          <w:rtl w:val="0"/>
+        </w:rPr>
+        <w:t xml:space="preserve">}}, тел.: {{</w:t>
+      </w:r>
+      <w:r>
+        <w:rPr>
+          <w:rFonts w:ascii="Times New Roman" w:cs="Times New Roman" w:eastAsia="Times New Roman" w:hAnsi="Times New Roman"/>
+          <w:highlight w:val="white"/>
+          <w:rtl w:val="0"/>
+        </w:rPr>
+        <w:t xml:space="preserve">lawyer_phone_num</w:t>
+      </w:r>
+      <w:r>
+        <w:rPr>
+          <w:rFonts w:ascii="Times New Roman" w:cs="Times New Roman" w:eastAsia="Times New Roman" w:hAnsi="Times New Roman"/>
+          <w:rtl w:val="0"/>
+        </w:rPr>
+        <w:t xml:space="preserve">}} </w:t>
+      </w:r>
+      <w:r>
+        <w:rPr>
+          <w:rtl w:val="0"/>
+        </w:rPr>
+      </w:r>
+    </w:p>
+    <w:p>
+      <w:pPr>
+        <w:spacing w:line="240" w:lineRule="auto"/>
+        <w:ind w:left="4110.236220472441" w:firstLine="0"/>
+        <w:rPr>
+          <w:rFonts w:ascii="Times New Roman" w:cs="Times New Roman" w:eastAsia="Times New Roman" w:hAnsi="Times New Roman"/>
+        </w:rPr>
+      </w:pPr>
+      <w:r>
+        <w:rPr>
+          <w:rtl w:val="0"/>
+        </w:rPr>
+      </w:r>
+    </w:p>
+    <w:p>
+      <w:pPr>
+        <w:spacing w:line="240" w:lineRule="auto"/>
+        <w:ind w:left="4110.236220472441" w:firstLine="0"/>
+        <w:rPr>
+          <w:rFonts w:ascii="Times New Roman" w:cs="Times New Roman" w:eastAsia="Times New Roman" w:hAnsi="Times New Roman"/>
+        </w:rPr>
+      </w:pPr>
+      <w:r>
+        <w:rPr>
+          <w:rFonts w:ascii="Times New Roman" w:cs="Times New Roman" w:eastAsia="Times New Roman" w:hAnsi="Times New Roman"/>
+          <w:b w:val="1"/>
+          <w:rtl w:val="0"/>
+        </w:rPr>
+        <w:t xml:space="preserve">Ответчик: </w:t>
+      </w:r>
+      <w:r>
+        <w:rPr>
+          <w:rFonts w:ascii="Times New Roman" w:cs="Times New Roman" w:eastAsia="Times New Roman" w:hAnsi="Times New Roman"/>
+          <w:rtl w:val="0"/>
+        </w:rPr>
+        <w:t xml:space="preserve">{{defendant_name}}</w:t>
+      </w:r>
+    </w:p>
+    <w:p>
+      <w:pPr>
+        <w:spacing w:line="240" w:lineRule="auto"/>
+        <w:ind w:left="4110.236220472441" w:firstLine="0"/>
+        <w:rPr>
+          <w:rFonts w:ascii="Times New Roman" w:cs="Times New Roman" w:eastAsia="Times New Roman" w:hAnsi="Times New Roman"/>
+        </w:rPr>
+      </w:pPr>
+      <w:r>
+        <w:rPr>
+          <w:rFonts w:ascii="Times New Roman" w:cs="Times New Roman" w:eastAsia="Times New Roman" w:hAnsi="Times New Roman"/>
+          <w:rtl w:val="0"/>
+        </w:rPr>
+        <w:t xml:space="preserve">ИНН:{{defendant_inn}}, ОГРН: {{defendant_ogrn}}</w:t>
+      </w:r>
+    </w:p>
+    <w:p>
+      <w:pPr>
+        <w:spacing w:line="240" w:lineRule="auto"/>
+        <w:ind w:left="4110.236220472441" w:firstLine="0"/>
+        <w:rPr>
+          <w:rFonts w:ascii="Times New Roman" w:cs="Times New Roman" w:eastAsia="Times New Roman" w:hAnsi="Times New Roman"/>
+          <w:b w:val="1"/>
+        </w:rPr>
+      </w:pPr>
+      <w:r>
+        <w:rPr>
+          <w:rFonts w:ascii="Times New Roman" w:cs="Times New Roman" w:eastAsia="Times New Roman" w:hAnsi="Times New Roman"/>
+          <w:rtl w:val="0"/>
+        </w:rPr>
+        <w:t xml:space="preserve">Адрес: {{defendant_address}}</w:t>
+      </w:r>
+      <w:r>
+        <w:rPr>
+          <w:rtl w:val="0"/>
+        </w:rPr>
+      </w:r>
+    </w:p>
+    <w:p>
+      <w:pPr>
+        <w:spacing w:line="240" w:lineRule="auto"/>
+        <w:ind w:left="4110.236220472441" w:firstLine="0"/>
+        <w:rPr>
+          <w:rFonts w:ascii="Times New Roman" w:cs="Times New Roman" w:eastAsia="Times New Roman" w:hAnsi="Times New Roman"/>
+          <w:b w:val="1"/>
+        </w:rPr>
+      </w:pPr>
+      <w:r>
+        <w:rPr>
+          <w:rtl w:val="0"/>
+        </w:rPr>
+      </w:r>
+    </w:p>
+    <w:p>
+      <w:pPr>
+        <w:spacing w:line="240" w:lineRule="auto"/>
+        <w:ind w:left="4110.236220472441" w:firstLine="0"/>
+        <w:rPr>
+          <w:rFonts w:ascii="Times New Roman" w:cs="Times New Roman" w:eastAsia="Times New Roman" w:hAnsi="Times New Roman"/>
+          <w:b w:val="1"/>
+        </w:rPr>
+      </w:pPr>
+      <w:r>
+        <w:rPr>
+          <w:rFonts w:ascii="Times New Roman" w:cs="Times New Roman" w:eastAsia="Times New Roman" w:hAnsi="Times New Roman"/>
+          <w:b w:val="1"/>
+          <w:rtl w:val="0"/>
+        </w:rPr>
+        <w:t xml:space="preserve">Дело № {{case_num}}</w:t>
+      </w:r>
+    </w:p>
+    <w:p>
+      <w:pPr>
+        <w:spacing w:line="276" w:lineRule="auto"/>
+        <w:ind w:left="4110.236220472441" w:firstLine="0"/>
+        <w:rPr>
+          <w:rFonts w:ascii="Times New Roman" w:cs="Times New Roman" w:eastAsia="Times New Roman" w:hAnsi="Times New Roman"/>
+        </w:rPr>
+      </w:pPr>
+      <w:r>
+        <w:rPr>
+          <w:rFonts w:ascii="Times New Roman" w:cs="Times New Roman" w:eastAsia="Times New Roman" w:hAnsi="Times New Roman"/>
+          <w:b w:val="1"/>
+          <w:rtl w:val="0"/>
+        </w:rPr>
+        <w:t xml:space="preserve">Государственная пошлина:</w:t>
+      </w:r>
+      <w:r>
+        <w:rPr>
+          <w:rFonts w:ascii="Times New Roman" w:cs="Times New Roman" w:eastAsia="Times New Roman" w:hAnsi="Times New Roman"/>
+          <w:rtl w:val="0"/>
+        </w:rPr>
+        <w:t xml:space="preserve"> 3000 руб.</w:t>
+      </w:r>
+    </w:p>
+    <w:p>
+      <w:pPr>
+        <w:spacing w:line="240" w:lineRule="auto"/>
+        <w:jc w:val="center"/>
+        <w:rPr>
+          <w:rFonts w:ascii="Times New Roman" w:cs="Times New Roman" w:eastAsia="Times New Roman" w:hAnsi="Times New Roman"/>
           <w:sz w:val="24"/>
           <w:szCs w:val="24"/>
-        </w:rPr>
-      </w:pPr>
-      <w:r>
-        <w:rPr>
-          <w:rFonts w:ascii="Times New Roman" w:cs="Times New Roman" w:eastAsia="Times New Roman" w:hAnsi="Times New Roman"/>
-          <w:rtl w:val="0"/>
-        </w:rPr>
-        <w:t xml:space="preserve">03/0463/0059</w:t>
-      </w:r>
-      <w:r>
-        <w:rPr>
-          <w:rtl w:val="0"/>
-        </w:rPr>
-      </w:r>
-    </w:p>
-    <w:p>
-      <w:pPr>
-        <w:spacing w:line="240" w:lineRule="auto"/>
-        <w:ind w:left="4110.236220472441" w:firstLine="0"/>
-        <w:rPr>
-          <w:rFonts w:ascii="Times New Roman" w:cs="Times New Roman" w:eastAsia="Times New Roman" w:hAnsi="Times New Roman"/>
-          <w:b w:val="1"/>
-          <w:highlight w:val="yellow"/>
-        </w:rPr>
-      </w:pPr>
-      <w:r>
-        <w:rPr>
-          <w:rFonts w:ascii="Times New Roman" w:cs="Times New Roman" w:eastAsia="Times New Roman" w:hAnsi="Times New Roman"/>
-          <w:b w:val="1"/>
-          <w:rtl w:val="0"/>
-        </w:rPr>
-        <w:t xml:space="preserve">В </w:t>
-      </w:r>
-      <w:r>
-        <w:rPr>
-          <w:rFonts w:ascii="Times New Roman" w:cs="Times New Roman" w:eastAsia="Times New Roman" w:hAnsi="Times New Roman"/>
-          <w:rtl w:val="0"/>
-        </w:rPr>
-        <w:t xml:space="preserve">Девятый арбитражный апелляционный суд</w:t>
-      </w:r>
-      <w:r>
-        <w:rPr>
-          <w:rtl w:val="0"/>
-        </w:rPr>
-      </w:r>
-    </w:p>
-    <w:p>
-      <w:pPr>
-        <w:spacing w:line="240" w:lineRule="auto"/>
-        <w:ind w:left="4110.236220472441" w:firstLine="0"/>
-        <w:rPr>
-          <w:rFonts w:ascii="Times New Roman" w:cs="Times New Roman" w:eastAsia="Times New Roman" w:hAnsi="Times New Roman"/>
-          <w:highlight w:val="yellow"/>
-        </w:rPr>
-      </w:pPr>
-      <w:r>
-        <w:rPr>
-          <w:rFonts w:ascii="Times New Roman" w:cs="Times New Roman" w:eastAsia="Times New Roman" w:hAnsi="Times New Roman"/>
-          <w:rtl w:val="0"/>
-        </w:rPr>
-        <w:t xml:space="preserve">127994, г.Москва, проезд Соломенной Сторожки 12</w:t>
-      </w:r>
-      <w:r>
-        <w:rPr>
-          <w:rtl w:val="0"/>
-        </w:rPr>
-      </w:r>
-    </w:p>
-    <w:p>
-      <w:pPr>
-        <w:spacing w:line="240" w:lineRule="auto"/>
-        <w:rPr>
-          <w:rFonts w:ascii="Times New Roman" w:cs="Times New Roman" w:eastAsia="Times New Roman" w:hAnsi="Times New Roman"/>
-          <w:b w:val="1"/>
-        </w:rPr>
-      </w:pPr>
-      <w:r>
-        <w:rPr>
-          <w:rtl w:val="0"/>
-        </w:rPr>
-      </w:r>
-    </w:p>
-    <w:p>
-      <w:pPr>
-        <w:spacing w:line="240" w:lineRule="auto"/>
-        <w:ind w:left="4110.236220472441" w:firstLine="0"/>
-        <w:rPr>
-          <w:rFonts w:ascii="Times New Roman" w:cs="Times New Roman" w:eastAsia="Times New Roman" w:hAnsi="Times New Roman"/>
-        </w:rPr>
-      </w:pPr>
-      <w:r>
-        <w:rPr>
-          <w:rFonts w:ascii="Times New Roman" w:cs="Times New Roman" w:eastAsia="Times New Roman" w:hAnsi="Times New Roman"/>
-          <w:b w:val="1"/>
-          <w:rtl w:val="0"/>
-        </w:rPr>
-        <w:t xml:space="preserve">Через Арбитражный суд города Москвы</w:t>
-      </w:r>
-      <w:r>
-        <w:rPr>
-          <w:rtl w:val="0"/>
-        </w:rPr>
-      </w:r>
-    </w:p>
-    <w:p>
-      <w:pPr>
-        <w:spacing w:line="240" w:lineRule="auto"/>
-        <w:ind w:left="4110.236220472441" w:firstLine="0"/>
-        <w:rPr>
-          <w:rFonts w:ascii="Times New Roman" w:cs="Times New Roman" w:eastAsia="Times New Roman" w:hAnsi="Times New Roman"/>
-        </w:rPr>
-      </w:pPr>
-      <w:r>
-        <w:rPr>
-          <w:rFonts w:ascii="Times New Roman" w:cs="Times New Roman" w:eastAsia="Times New Roman" w:hAnsi="Times New Roman"/>
-          <w:rtl w:val="0"/>
-        </w:rPr>
-        <w:t xml:space="preserve">115225, г. Москва, ул. Большая Тульская, 17 </w:t>
-      </w:r>
-    </w:p>
-    <w:p>
-      <w:pPr>
-        <w:spacing w:line="240" w:lineRule="auto"/>
-        <w:ind w:left="4110.236220472441" w:firstLine="0"/>
-        <w:rPr>
-          <w:rFonts w:ascii="Times New Roman" w:cs="Times New Roman" w:eastAsia="Times New Roman" w:hAnsi="Times New Roman"/>
-          <w:b w:val="1"/>
-        </w:rPr>
-      </w:pPr>
-      <w:r>
-        <w:rPr>
-          <w:rtl w:val="0"/>
-        </w:rPr>
-      </w:r>
-    </w:p>
-    <w:p>
-      <w:pPr>
-        <w:spacing w:line="240" w:lineRule="auto"/>
-        <w:ind w:left="4110.236220472441" w:firstLine="0"/>
-        <w:rPr>
-          <w:rFonts w:ascii="Times New Roman" w:cs="Times New Roman" w:eastAsia="Times New Roman" w:hAnsi="Times New Roman"/>
-        </w:rPr>
-      </w:pPr>
-      <w:r>
-        <w:rPr>
-          <w:rFonts w:ascii="Times New Roman" w:cs="Times New Roman" w:eastAsia="Times New Roman" w:hAnsi="Times New Roman"/>
-          <w:b w:val="1"/>
-          <w:rtl w:val="0"/>
-        </w:rPr>
-        <w:t xml:space="preserve">Истец:</w:t>
-      </w:r>
-      <w:r>
-        <w:rPr>
-          <w:rFonts w:ascii="Times New Roman" w:cs="Times New Roman" w:eastAsia="Times New Roman" w:hAnsi="Times New Roman"/>
-          <w:rtl w:val="0"/>
-        </w:rPr>
-        <w:t xml:space="preserve"> ООО “Альянс-А”</w:t>
-      </w:r>
-    </w:p>
-    <w:p>
-      <w:pPr>
-        <w:spacing w:line="240" w:lineRule="auto"/>
-        <w:ind w:left="4110.236220472441" w:firstLine="0"/>
-        <w:rPr>
-          <w:rFonts w:ascii="Times New Roman" w:cs="Times New Roman" w:eastAsia="Times New Roman" w:hAnsi="Times New Roman"/>
-        </w:rPr>
-      </w:pPr>
-      <w:r>
-        <w:rPr>
-          <w:rFonts w:ascii="Times New Roman" w:cs="Times New Roman" w:eastAsia="Times New Roman" w:hAnsi="Times New Roman"/>
-          <w:rtl w:val="0"/>
-        </w:rPr>
-        <w:t xml:space="preserve">ИНН: 3661068613, ОГРН: 1153668061106</w:t>
-      </w:r>
-    </w:p>
-    <w:p>
-      <w:pPr>
-        <w:spacing w:line="240" w:lineRule="auto"/>
-        <w:ind w:left="4110.236220472441" w:firstLine="0"/>
-        <w:rPr>
-          <w:rFonts w:ascii="Times New Roman" w:cs="Times New Roman" w:eastAsia="Times New Roman" w:hAnsi="Times New Roman"/>
-        </w:rPr>
-      </w:pPr>
-      <w:r>
-        <w:rPr>
-          <w:rFonts w:ascii="Times New Roman" w:cs="Times New Roman" w:eastAsia="Times New Roman" w:hAnsi="Times New Roman"/>
-          <w:rtl w:val="0"/>
-        </w:rPr>
-        <w:t xml:space="preserve">Адрес: 394036, ГОРОД ВОРОНЕЖ, УЛИЦА САККО И ВАНЦЕТТИ Д.69 , НЕЖИЛОЕ ВСТРОЕННОЕ ПОМЕЩЕНИЕ III, ОФИС 53.</w:t>
-      </w:r>
-    </w:p>
-    <w:p>
-      <w:pPr>
-        <w:spacing w:line="276" w:lineRule="auto"/>
-        <w:ind w:left="4110.236220472441" w:firstLine="0"/>
-        <w:rPr>
-          <w:rFonts w:ascii="Times New Roman" w:cs="Times New Roman" w:eastAsia="Times New Roman" w:hAnsi="Times New Roman"/>
-          <w:sz w:val="20"/>
-          <w:szCs w:val="20"/>
-        </w:rPr>
-      </w:pPr>
-      <w:r>
-        <w:rPr>
-          <w:rFonts w:ascii="Times New Roman" w:cs="Times New Roman" w:eastAsia="Times New Roman" w:hAnsi="Times New Roman"/>
-          <w:b w:val="1"/>
-          <w:rtl w:val="0"/>
-        </w:rPr>
-        <w:t xml:space="preserve">Представитель истца: </w:t>
-      </w:r>
-      <w:r>
-        <w:rPr>
-          <w:rFonts w:ascii="Times New Roman" w:cs="Times New Roman" w:eastAsia="Times New Roman" w:hAnsi="Times New Roman"/>
-          <w:rtl w:val="0"/>
-        </w:rPr>
-        <w:t xml:space="preserve">Конев Ярослав Владимирович, e-mail: help58414@gmail.com, тел.: +79675559317 </w:t>
-      </w:r>
-      <w:r>
-        <w:rPr>
-          <w:rtl w:val="0"/>
-        </w:rPr>
-      </w:r>
-    </w:p>
-    <w:p>
-      <w:pPr>
-        <w:spacing w:line="240" w:lineRule="auto"/>
-        <w:ind w:left="4110.236220472441" w:firstLine="0"/>
-        <w:rPr>
-          <w:rFonts w:ascii="Times New Roman" w:cs="Times New Roman" w:eastAsia="Times New Roman" w:hAnsi="Times New Roman"/>
-          <w:sz w:val="24"/>
-          <w:szCs w:val="24"/>
-        </w:rPr>
-      </w:pPr>
-      <w:r>
-        <w:rPr>
-          <w:rtl w:val="0"/>
-        </w:rPr>
-      </w:r>
-    </w:p>
-    <w:p>
-      <w:pPr>
-        <w:spacing w:line="240" w:lineRule="auto"/>
-        <w:ind w:left="4110.236220472441" w:firstLine="0"/>
-        <w:rPr>
-          <w:rFonts w:ascii="Times New Roman" w:cs="Times New Roman" w:eastAsia="Times New Roman" w:hAnsi="Times New Roman"/>
-        </w:rPr>
-      </w:pPr>
-      <w:r>
-        <w:rPr>
-          <w:rFonts w:ascii="Times New Roman" w:cs="Times New Roman" w:eastAsia="Times New Roman" w:hAnsi="Times New Roman"/>
-          <w:b w:val="1"/>
-          <w:rtl w:val="0"/>
-        </w:rPr>
-        <w:t xml:space="preserve">Ответчик: </w:t>
-      </w:r>
-      <w:r>
-        <w:rPr>
-          <w:rFonts w:ascii="Times New Roman" w:cs="Times New Roman" w:eastAsia="Times New Roman" w:hAnsi="Times New Roman"/>
-          <w:rtl w:val="0"/>
-        </w:rPr>
-        <w:t xml:space="preserve">ООО "РестоБар"</w:t>
-      </w:r>
-    </w:p>
-    <w:p>
-      <w:pPr>
-        <w:spacing w:line="240" w:lineRule="auto"/>
-        <w:ind w:left="4110.236220472441" w:firstLine="0"/>
-        <w:rPr>
-          <w:rFonts w:ascii="Times New Roman" w:cs="Times New Roman" w:eastAsia="Times New Roman" w:hAnsi="Times New Roman"/>
-        </w:rPr>
-      </w:pPr>
-      <w:r>
-        <w:rPr>
-          <w:rFonts w:ascii="Times New Roman" w:cs="Times New Roman" w:eastAsia="Times New Roman" w:hAnsi="Times New Roman"/>
-          <w:rtl w:val="0"/>
-        </w:rPr>
-        <w:t xml:space="preserve">ИНН:7703417249 ,ОГРН: 1167746906997</w:t>
-      </w:r>
-    </w:p>
-    <w:p>
-      <w:pPr>
-        <w:spacing w:line="240" w:lineRule="auto"/>
-        <w:ind w:left="4110.236220472441" w:firstLine="0"/>
-        <w:rPr>
-          <w:rFonts w:ascii="Times New Roman" w:cs="Times New Roman" w:eastAsia="Times New Roman" w:hAnsi="Times New Roman"/>
-          <w:b w:val="1"/>
-        </w:rPr>
-      </w:pPr>
-      <w:r>
-        <w:rPr>
-          <w:rFonts w:ascii="Times New Roman" w:cs="Times New Roman" w:eastAsia="Times New Roman" w:hAnsi="Times New Roman"/>
-          <w:rtl w:val="0"/>
-        </w:rPr>
-        <w:t xml:space="preserve">Адрес: 123112, МОСКВА Г, ПРЕСНЕНСКАЯ НАБ, ДОМ 12, ЭТАЖ 75</w:t>
-      </w:r>
-      <w:r>
-        <w:rPr>
-          <w:rtl w:val="0"/>
-        </w:rPr>
-      </w:r>
-    </w:p>
-    <w:p>
-      <w:pPr>
-        <w:spacing w:line="240" w:lineRule="auto"/>
-        <w:ind w:left="4110.236220472441" w:firstLine="0"/>
-        <w:rPr>
-          <w:rFonts w:ascii="Times New Roman" w:cs="Times New Roman" w:eastAsia="Times New Roman" w:hAnsi="Times New Roman"/>
-          <w:b w:val="1"/>
-        </w:rPr>
-      </w:pPr>
-      <w:r>
-        <w:rPr>
-          <w:rtl w:val="0"/>
-        </w:rPr>
-      </w:r>
-    </w:p>
-    <w:p>
-      <w:pPr>
-        <w:spacing w:line="240" w:lineRule="auto"/>
-        <w:ind w:left="4110.236220472441" w:firstLine="0"/>
-        <w:rPr>
-          <w:rFonts w:ascii="Times New Roman" w:cs="Times New Roman" w:eastAsia="Times New Roman" w:hAnsi="Times New Roman"/>
-          <w:b w:val="1"/>
-        </w:rPr>
-      </w:pPr>
-      <w:r>
-        <w:rPr>
-          <w:rFonts w:ascii="Times New Roman" w:cs="Times New Roman" w:eastAsia="Times New Roman" w:hAnsi="Times New Roman"/>
-          <w:b w:val="1"/>
-          <w:rtl w:val="0"/>
-        </w:rPr>
-        <w:t xml:space="preserve">Дело № А40-289710/2021</w:t>
-      </w:r>
-    </w:p>
-    <w:p>
-      <w:pPr>
-        <w:spacing w:line="276" w:lineRule="auto"/>
-        <w:ind w:left="4110.236220472441" w:firstLine="0"/>
-        <w:rPr>
-          <w:rFonts w:ascii="Times New Roman" w:cs="Times New Roman" w:eastAsia="Times New Roman" w:hAnsi="Times New Roman"/>
-        </w:rPr>
-      </w:pPr>
-      <w:r>
-        <w:rPr>
-          <w:rFonts w:ascii="Times New Roman" w:cs="Times New Roman" w:eastAsia="Times New Roman" w:hAnsi="Times New Roman"/>
-          <w:b w:val="1"/>
-          <w:rtl w:val="0"/>
-        </w:rPr>
-        <w:t xml:space="preserve">Государственная пошлина:</w:t>
-      </w:r>
-      <w:r>
-        <w:rPr>
-          <w:rFonts w:ascii="Times New Roman" w:cs="Times New Roman" w:eastAsia="Times New Roman" w:hAnsi="Times New Roman"/>
-          <w:rtl w:val="0"/>
-        </w:rPr>
-        <w:t xml:space="preserve"> 3000 руб.</w:t>
-      </w:r>
-    </w:p>
-    <w:p>
-      <w:pPr>
-        <w:spacing w:line="240" w:lineRule="auto"/>
-        <w:jc w:val="center"/>
-        <w:rPr>
-          <w:rFonts w:ascii="Times New Roman" w:cs="Times New Roman" w:eastAsia="Times New Roman" w:hAnsi="Times New Roman"/>
-        </w:rPr>
-      </w:pPr>
-      <w:r>
-        <w:rPr>
-          <w:rtl w:val="0"/>
-        </w:rPr>
-      </w:r>
-    </w:p>
-    <w:p>
-      <w:pPr>
-        <w:spacing w:line="240" w:lineRule="auto"/>
-        <w:jc w:val="center"/>
-        <w:rPr>
-          <w:rFonts w:ascii="Times New Roman" w:cs="Times New Roman" w:eastAsia="Times New Roman" w:hAnsi="Times New Roman"/>
         </w:rPr>
       </w:pPr>
       <w:r>
@@ -438,7 +465,7 @@
           <w:b w:val="1"/>
           <w:rtl w:val="0"/>
         </w:rPr>
-        <w:t xml:space="preserve">на решение по делу А40-289710/2021</w:t>
+        <w:t xml:space="preserve">на решение по делу {{case_num}}</w:t>
       </w:r>
     </w:p>
     <w:p>
@@ -486,7 +513,7 @@
           <w:rFonts w:ascii="Times New Roman" w:cs="Times New Roman" w:eastAsia="Times New Roman" w:hAnsi="Times New Roman"/>
           <w:rtl w:val="0"/>
         </w:rPr>
-        <w:t xml:space="preserve">Арбитражный суд города Москвы с исковым заявлением к ответчику - ООО "РестоБар" о взыскании компенсации за нарушение исключительных прав на фотографическое произведение.</w:t>
+        <w:t xml:space="preserve">{{court_name}} с исковым заявлением к ответчику - {{defendant_name}} о взыскании компенсации за нарушение исключительных прав на фотографическое произведение.</w:t>
       </w:r>
     </w:p>
     <w:p>
@@ -511,14 +538,14 @@
           <w:b w:val="1"/>
           <w:rtl w:val="0"/>
         </w:rPr>
-        <w:t xml:space="preserve"> Арбитражный суд города Москвы </w:t>
-      </w:r>
-      <w:r>
-        <w:rPr>
-          <w:rFonts w:ascii="Times New Roman" w:cs="Times New Roman" w:eastAsia="Times New Roman" w:hAnsi="Times New Roman"/>
-          <w:rtl w:val="0"/>
-        </w:rPr>
-        <w:t xml:space="preserve">решением по делу А40-289710/2021  в удовлетворении требований, заявленных ООО “Альянс-А”, отказал в полном объеме. </w:t>
+        <w:t xml:space="preserve"> {{court_name}} </w:t>
+      </w:r>
+      <w:r>
+        <w:rPr>
+          <w:rFonts w:ascii="Times New Roman" w:cs="Times New Roman" w:eastAsia="Times New Roman" w:hAnsi="Times New Roman"/>
+          <w:rtl w:val="0"/>
+        </w:rPr>
+        <w:t xml:space="preserve">решением по делу {{case_num}}  в удовлетворении требований, заявленных ООО “Альянс-А”, отказал в полном объеме. </w:t>
       </w:r>
     </w:p>
     <w:p>
@@ -603,7 +630,7 @@
           <w:rFonts w:ascii="Times New Roman" w:cs="Times New Roman" w:eastAsia="Times New Roman" w:hAnsi="Times New Roman"/>
           <w:rtl w:val="0"/>
         </w:rPr>
-        <w:t xml:space="preserve">Решение арбитражного суда  по делу А40-289710/2021 отменить.</w:t>
+        <w:t xml:space="preserve">Решение арбитражного суда  по делу {{case_num}} отменить.</w:t>
       </w:r>
     </w:p>
     <w:p>
@@ -739,7 +766,22 @@
           <w:rFonts w:ascii="Times New Roman" w:cs="Times New Roman" w:eastAsia="Times New Roman" w:hAnsi="Times New Roman"/>
           <w:rtl w:val="0"/>
         </w:rPr>
-        <w:t xml:space="preserve">Конев Ярослав Владимирович    _________________</w:t>
+        <w:t xml:space="preserve">{{</w:t>
+      </w:r>
+      <w:r>
+        <w:rPr>
+          <w:rFonts w:ascii="Times New Roman" w:cs="Times New Roman" w:eastAsia="Times New Roman" w:hAnsi="Times New Roman"/>
+          <w:highlight w:val="white"/>
+          <w:rtl w:val="0"/>
+        </w:rPr>
+        <w:t xml:space="preserve">lawyer_fullname</w:t>
+      </w:r>
+      <w:r>
+        <w:rPr>
+          <w:rFonts w:ascii="Times New Roman" w:cs="Times New Roman" w:eastAsia="Times New Roman" w:hAnsi="Times New Roman"/>
+          <w:rtl w:val="0"/>
+        </w:rPr>
+        <w:t xml:space="preserve">}}    _________________</w:t>
       </w:r>
     </w:p>
     <w:p>
@@ -766,48 +808,14 @@
         <w:spacing w:line="240" w:lineRule="auto"/>
         <w:rPr>
           <w:rFonts w:ascii="Times New Roman" w:cs="Times New Roman" w:eastAsia="Times New Roman" w:hAnsi="Times New Roman"/>
-          <w:sz w:val="24"/>
-          <w:szCs w:val="24"/>
-        </w:rPr>
-      </w:pPr>
-      <w:r>
-        <w:rPr>
-          <w:rFonts w:ascii="Times New Roman" w:cs="Times New Roman" w:eastAsia="Times New Roman" w:hAnsi="Times New Roman"/>
-          <w:sz w:val="24"/>
-          <w:szCs w:val="24"/>
+        </w:rPr>
+      </w:pPr>
+      <w:r>
+        <w:rPr>
+          <w:rFonts w:ascii="Times New Roman" w:cs="Times New Roman" w:eastAsia="Times New Roman" w:hAnsi="Times New Roman"/>
           <w:rtl w:val="0"/>
         </w:rPr>
         <w:t xml:space="preserve">“____”__________202_ года.</w:t>
-      </w:r>
-    </w:p>
-    <w:p>
-      <w:pPr>
-        <w:widowControl w:val="0"/>
-        <w:spacing w:line="240" w:lineRule="auto"/>
-        <w:rPr>
-          <w:rFonts w:ascii="Times New Roman" w:cs="Times New Roman" w:eastAsia="Times New Roman" w:hAnsi="Times New Roman"/>
-        </w:rPr>
-      </w:pPr>
-      <w:r>
-        <w:rPr>
-          <w:rtl w:val="0"/>
-        </w:rPr>
-      </w:r>
-    </w:p>
-    <w:p>
-      <w:pPr>
-        <w:widowControl w:val="0"/>
-        <w:spacing w:line="240" w:lineRule="auto"/>
-        <w:rPr>
-          <w:rFonts w:ascii="Times New Roman" w:cs="Times New Roman" w:eastAsia="Times New Roman" w:hAnsi="Times New Roman"/>
-          <w:sz w:val="24"/>
-          <w:szCs w:val="24"/>
-        </w:rPr>
-      </w:pPr>
-      <w:r>
-        <w:rPr>
-          <w:rtl w:val="0"/>
-        </w:rPr>
       </w:r>
     </w:p>
     <w:sectPr>

</xml_diff>